<commit_message>
Atualização Manual do Utilizador
</commit_message>
<xml_diff>
--- a/docs/originais/PSI1622_BernardoAzeredo_2222095_ManualUtilizador.docx
+++ b/docs/originais/PSI1622_BernardoAzeredo_2222095_ManualUtilizador.docx
@@ -1,6 +1,6 @@
 
 <file path=word/document.xml><?xml version="1.0" encoding="utf-8"?>
-<w:document xmlns:wpc="http://schemas.microsoft.com/office/word/2010/wordprocessingCanvas" xmlns:cx="http://schemas.microsoft.com/office/drawing/2014/chartex" xmlns:cx1="http://schemas.microsoft.com/office/drawing/2015/9/8/chartex" xmlns:cx2="http://schemas.microsoft.com/office/drawing/2015/10/21/chartex" xmlns:cx3="http://schemas.microsoft.com/office/drawing/2016/5/9/chartex" xmlns:cx4="http://schemas.microsoft.com/office/drawing/2016/5/10/chartex" xmlns:cx5="http://schemas.microsoft.com/office/drawing/2016/5/11/chartex" xmlns:cx6="http://schemas.microsoft.com/office/drawing/2016/5/12/chartex" xmlns:cx7="http://schemas.microsoft.com/office/drawing/2016/5/13/chartex" xmlns:cx8="http://schemas.microsoft.com/office/drawing/2016/5/14/chartex" xmlns:mc="http://schemas.openxmlformats.org/markup-compatibility/2006" xmlns:aink="http://schemas.microsoft.com/office/drawing/2016/ink" xmlns:am3d="http://schemas.microsoft.com/office/drawing/2017/model3d" xmlns:o="urn:schemas-microsoft-com:office:office" xmlns:r="http://schemas.openxmlformats.org/officeDocument/2006/relationships" xmlns:m="http://schemas.openxmlformats.org/officeDocument/2006/math" xmlns:v="urn:schemas-microsoft-com:vml" xmlns:wp14="http://schemas.microsoft.com/office/word/2010/wordprocessingDrawing" xmlns:wp="http://schemas.openxmlformats.org/drawingml/2006/wordprocessingDrawing" xmlns:w10="urn:schemas-microsoft-com:office:word" xmlns:w="http://schemas.openxmlformats.org/wordprocessingml/2006/main" xmlns:w14="http://schemas.microsoft.com/office/word/2010/wordml" xmlns:w15="http://schemas.microsoft.com/office/word/2012/wordml" xmlns:w16cex="http://schemas.microsoft.com/office/word/2018/wordml/cex" xmlns:w16cid="http://schemas.microsoft.com/office/word/2016/wordml/cid" xmlns:w16="http://schemas.microsoft.com/office/word/2018/wordml" xmlns:w16sdtdh="http://schemas.microsoft.com/office/word/2020/wordml/sdtdatahash" xmlns:w16se="http://schemas.microsoft.com/office/word/2015/wordml/symex" xmlns:wpg="http://schemas.microsoft.com/office/word/2010/wordprocessingGroup" xmlns:wpi="http://schemas.microsoft.com/office/word/2010/wordprocessingInk" xmlns:wne="http://schemas.microsoft.com/office/word/2006/wordml" xmlns:wps="http://schemas.microsoft.com/office/word/2010/wordprocessingShape" mc:Ignorable="w14 w15 w16se w16cid w16 w16cex w16sdtdh wp14">
+<w:document xmlns:wpc="http://schemas.microsoft.com/office/word/2010/wordprocessingCanvas" xmlns:cx="http://schemas.microsoft.com/office/drawing/2014/chartex" xmlns:cx1="http://schemas.microsoft.com/office/drawing/2015/9/8/chartex" xmlns:cx2="http://schemas.microsoft.com/office/drawing/2015/10/21/chartex" xmlns:cx3="http://schemas.microsoft.com/office/drawing/2016/5/9/chartex" xmlns:cx4="http://schemas.microsoft.com/office/drawing/2016/5/10/chartex" xmlns:cx5="http://schemas.microsoft.com/office/drawing/2016/5/11/chartex" xmlns:cx6="http://schemas.microsoft.com/office/drawing/2016/5/12/chartex" xmlns:cx7="http://schemas.microsoft.com/office/drawing/2016/5/13/chartex" xmlns:cx8="http://schemas.microsoft.com/office/drawing/2016/5/14/chartex" xmlns:mc="http://schemas.openxmlformats.org/markup-compatibility/2006" xmlns:aink="http://schemas.microsoft.com/office/drawing/2016/ink" xmlns:am3d="http://schemas.microsoft.com/office/drawing/2017/model3d" xmlns:o="urn:schemas-microsoft-com:office:office" xmlns:r="http://schemas.openxmlformats.org/officeDocument/2006/relationships" xmlns:m="http://schemas.openxmlformats.org/officeDocument/2006/math" xmlns:v="urn:schemas-microsoft-com:vml" xmlns:wp14="http://schemas.microsoft.com/office/word/2010/wordprocessingDrawing" xmlns:wp="http://schemas.openxmlformats.org/drawingml/2006/wordprocessingDrawing" xmlns:w10="urn:schemas-microsoft-com:office:word" xmlns:w="http://schemas.openxmlformats.org/wordprocessingml/2006/main" xmlns:w14="http://schemas.microsoft.com/office/word/2010/wordml" xmlns:w15="http://schemas.microsoft.com/office/word/2012/wordml" xmlns:w16cid="http://schemas.microsoft.com/office/word/2016/wordml/cid" xmlns:w16se="http://schemas.microsoft.com/office/word/2015/wordml/symex" xmlns:wpg="http://schemas.microsoft.com/office/word/2010/wordprocessingGroup" xmlns:wpi="http://schemas.microsoft.com/office/word/2010/wordprocessingInk" xmlns:wne="http://schemas.microsoft.com/office/word/2006/wordml" xmlns:wps="http://schemas.microsoft.com/office/word/2010/wordprocessingShape" mc:Ignorable="w14 w15 w16se w16cid wp14">
   <w:body>
     <w:p>
       <w:pPr>
@@ -154,7 +154,7 @@
           </mc:Choice>
           <mc:Fallback>
             <w:pict>
-              <v:group w14:anchorId="0BB60E56" id="Group 1600" o:spid="_x0000_s1026" style="width:428.1pt;height:71.9pt;mso-position-horizontal-relative:char;mso-position-vertical-relative:line" coordsize="54369,9130" o:gfxdata="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">
+              <v:group w14:anchorId="0BB60E56" id="Group 1600" o:spid="_x0000_s1026" style="width:428.1pt;height:71.9pt;mso-position-horizontal-relative:char;mso-position-vertical-relative:line" coordsize="54369,9130" o:gfxdata="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">
                 <v:rect id="Rectangle 7" o:spid="_x0000_s1027" style="position:absolute;left:34265;top:6565;width:380;height:1714;visibility:visible;mso-wrap-style:square;v-text-anchor:top" o:gfxdata="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" filled="f" stroked="f">
                   <v:textbox inset="0,0,0,0">
                     <w:txbxContent>
@@ -332,7 +332,7 @@
               </wp:inline>
             </w:drawing>
           </mc:Choice>
-          <mc:Fallback>
+          <mc:Fallback xmlns:w16cex="http://schemas.microsoft.com/office/word/2018/wordml/cex" xmlns:w16="http://schemas.microsoft.com/office/word/2018/wordml" xmlns:w16sdtdh="http://schemas.microsoft.com/office/word/2020/wordml/sdtdatahash">
             <w:pict>
               <v:group w14:anchorId="7CDE5808" id="Group 1601" o:spid="_x0000_s1026" style="width:428.1pt;height:.7pt;mso-position-horizontal-relative:char;mso-position-vertical-relative:line" coordsize="54369,91" o:gfxdata="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">
                 <v:shape id="Shape 2337" o:spid="_x0000_s1027" style="position:absolute;width:54369;height:91;visibility:visible;mso-wrap-style:square;v-text-anchor:top" coordsize="5436997,9144" o:gfxdata="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" path="m,l5436997,r,9144l,9144,,e" fillcolor="#ac3ec1" stroked="f" strokeweight="0">
@@ -511,8 +511,14 @@
           <w:pPr>
             <w:pStyle w:val="ndice1"/>
             <w:tabs>
-              <w:tab w:val="right" w:leader="hyphen" w:pos="8550"/>
+              <w:tab w:val="right" w:leader="hyphen" w:pos="8539"/>
             </w:tabs>
+            <w:rPr>
+              <w:rFonts w:asciiTheme="minorHAnsi" w:eastAsiaTheme="minorEastAsia" w:hAnsiTheme="minorHAnsi" w:cstheme="minorBidi"/>
+              <w:noProof/>
+              <w:color w:val="auto"/>
+              <w:sz w:val="22"/>
+            </w:rPr>
           </w:pPr>
           <w:r>
             <w:fldChar w:fldCharType="begin"/>
@@ -523,29 +529,60 @@
           <w:r>
             <w:fldChar w:fldCharType="separate"/>
           </w:r>
-          <w:hyperlink w:anchor="_Toc2308">
-            <w:r>
+          <w:hyperlink w:anchor="_Toc170478602" w:history="1">
+            <w:r>
+              <w:rPr>
+                <w:rStyle w:val="Hiperligao"/>
+                <w:noProof/>
+              </w:rPr>
               <w:t>INTERFACE DO PROGRAMA</w:t>
             </w:r>
             <w:r>
+              <w:rPr>
+                <w:noProof/>
+                <w:webHidden/>
+              </w:rPr>
               <w:tab/>
             </w:r>
             <w:r>
+              <w:rPr>
+                <w:noProof/>
+                <w:webHidden/>
+              </w:rPr>
               <w:fldChar w:fldCharType="begin"/>
             </w:r>
             <w:r>
-              <w:instrText>PAGEREF _Toc2308 \h</w:instrText>
-            </w:r>
-            <w:r>
+              <w:rPr>
+                <w:noProof/>
+                <w:webHidden/>
+              </w:rPr>
+              <w:instrText xml:space="preserve"> PAGEREF _Toc170478602 \h </w:instrText>
+            </w:r>
+            <w:r>
+              <w:rPr>
+                <w:noProof/>
+                <w:webHidden/>
+              </w:rPr>
+            </w:r>
+            <w:r>
+              <w:rPr>
+                <w:noProof/>
+                <w:webHidden/>
+              </w:rPr>
               <w:fldChar w:fldCharType="separate"/>
             </w:r>
             <w:r>
               <w:rPr>
                 <w:noProof/>
-              </w:rPr>
-              <w:t>2</w:t>
-            </w:r>
-            <w:r>
+                <w:webHidden/>
+              </w:rPr>
+              <w:t>4</w:t>
+            </w:r>
+            <w:r>
+              <w:rPr>
+                <w:noProof/>
+                <w:webHidden/>
+              </w:rPr>
               <w:fldChar w:fldCharType="end"/>
             </w:r>
           </w:hyperlink>
@@ -554,32 +591,69 @@
           <w:pPr>
             <w:pStyle w:val="ndice2"/>
             <w:tabs>
-              <w:tab w:val="right" w:leader="hyphen" w:pos="8550"/>
+              <w:tab w:val="right" w:leader="hyphen" w:pos="8539"/>
             </w:tabs>
+            <w:rPr>
+              <w:rFonts w:asciiTheme="minorHAnsi" w:eastAsiaTheme="minorEastAsia" w:hAnsiTheme="minorHAnsi" w:cstheme="minorBidi"/>
+              <w:noProof/>
+              <w:color w:val="auto"/>
+              <w:sz w:val="22"/>
+            </w:rPr>
           </w:pPr>
-          <w:hyperlink w:anchor="_Toc2309">
-            <w:r>
+          <w:hyperlink w:anchor="_Toc170478603" w:history="1">
+            <w:r>
+              <w:rPr>
+                <w:rStyle w:val="Hiperligao"/>
+                <w:noProof/>
+              </w:rPr>
               <w:t>LOGIN E REGISTER</w:t>
             </w:r>
             <w:r>
+              <w:rPr>
+                <w:noProof/>
+                <w:webHidden/>
+              </w:rPr>
               <w:tab/>
             </w:r>
             <w:r>
+              <w:rPr>
+                <w:noProof/>
+                <w:webHidden/>
+              </w:rPr>
               <w:fldChar w:fldCharType="begin"/>
             </w:r>
             <w:r>
-              <w:instrText>PAGEREF _Toc2309 \h</w:instrText>
-            </w:r>
-            <w:r>
+              <w:rPr>
+                <w:noProof/>
+                <w:webHidden/>
+              </w:rPr>
+              <w:instrText xml:space="preserve"> PAGEREF _Toc170478603 \h </w:instrText>
+            </w:r>
+            <w:r>
+              <w:rPr>
+                <w:noProof/>
+                <w:webHidden/>
+              </w:rPr>
+            </w:r>
+            <w:r>
+              <w:rPr>
+                <w:noProof/>
+                <w:webHidden/>
+              </w:rPr>
               <w:fldChar w:fldCharType="separate"/>
             </w:r>
             <w:r>
               <w:rPr>
                 <w:noProof/>
-              </w:rPr>
-              <w:t>2</w:t>
-            </w:r>
-            <w:r>
+                <w:webHidden/>
+              </w:rPr>
+              <w:t>4</w:t>
+            </w:r>
+            <w:r>
+              <w:rPr>
+                <w:noProof/>
+                <w:webHidden/>
+              </w:rPr>
               <w:fldChar w:fldCharType="end"/>
             </w:r>
           </w:hyperlink>
@@ -588,32 +662,69 @@
           <w:pPr>
             <w:pStyle w:val="ndice2"/>
             <w:tabs>
-              <w:tab w:val="right" w:leader="hyphen" w:pos="8550"/>
+              <w:tab w:val="right" w:leader="hyphen" w:pos="8539"/>
             </w:tabs>
+            <w:rPr>
+              <w:rFonts w:asciiTheme="minorHAnsi" w:eastAsiaTheme="minorEastAsia" w:hAnsiTheme="minorHAnsi" w:cstheme="minorBidi"/>
+              <w:noProof/>
+              <w:color w:val="auto"/>
+              <w:sz w:val="22"/>
+            </w:rPr>
           </w:pPr>
-          <w:hyperlink w:anchor="_Toc2310">
-            <w:r>
-              <w:t>MENU PRINCIPAL</w:t>
-            </w:r>
-            <w:r>
+          <w:hyperlink w:anchor="_Toc170478604" w:history="1">
+            <w:r>
+              <w:rPr>
+                <w:rStyle w:val="Hiperligao"/>
+                <w:noProof/>
+              </w:rPr>
+              <w:t>MENU PRINCIPAL, GANHOS, DESPESAS</w:t>
+            </w:r>
+            <w:r>
+              <w:rPr>
+                <w:noProof/>
+                <w:webHidden/>
+              </w:rPr>
               <w:tab/>
             </w:r>
             <w:r>
+              <w:rPr>
+                <w:noProof/>
+                <w:webHidden/>
+              </w:rPr>
               <w:fldChar w:fldCharType="begin"/>
             </w:r>
             <w:r>
-              <w:instrText>PAGEREF _Toc2310 \h</w:instrText>
-            </w:r>
-            <w:r>
+              <w:rPr>
+                <w:noProof/>
+                <w:webHidden/>
+              </w:rPr>
+              <w:instrText xml:space="preserve"> PAGEREF _Toc170478604 \h </w:instrText>
+            </w:r>
+            <w:r>
+              <w:rPr>
+                <w:noProof/>
+                <w:webHidden/>
+              </w:rPr>
+            </w:r>
+            <w:r>
+              <w:rPr>
+                <w:noProof/>
+                <w:webHidden/>
+              </w:rPr>
               <w:fldChar w:fldCharType="separate"/>
             </w:r>
             <w:r>
               <w:rPr>
                 <w:noProof/>
-              </w:rPr>
-              <w:t>2</w:t>
-            </w:r>
-            <w:r>
+                <w:webHidden/>
+              </w:rPr>
+              <w:t>4</w:t>
+            </w:r>
+            <w:r>
+              <w:rPr>
+                <w:noProof/>
+                <w:webHidden/>
+              </w:rPr>
               <w:fldChar w:fldCharType="end"/>
             </w:r>
           </w:hyperlink>
@@ -622,32 +733,69 @@
           <w:pPr>
             <w:pStyle w:val="ndice2"/>
             <w:tabs>
-              <w:tab w:val="right" w:leader="hyphen" w:pos="8550"/>
+              <w:tab w:val="right" w:leader="hyphen" w:pos="8539"/>
             </w:tabs>
+            <w:rPr>
+              <w:rFonts w:asciiTheme="minorHAnsi" w:eastAsiaTheme="minorEastAsia" w:hAnsiTheme="minorHAnsi" w:cstheme="minorBidi"/>
+              <w:noProof/>
+              <w:color w:val="auto"/>
+              <w:sz w:val="22"/>
+            </w:rPr>
           </w:pPr>
-          <w:hyperlink w:anchor="_Toc2311">
-            <w:r>
-              <w:t>GERAR RELATÓRIO</w:t>
-            </w:r>
-            <w:r>
+          <w:hyperlink w:anchor="_Toc170478605" w:history="1">
+            <w:r>
+              <w:rPr>
+                <w:rStyle w:val="Hiperligao"/>
+                <w:noProof/>
+              </w:rPr>
+              <w:t>FUNCIONÁRIOS</w:t>
+            </w:r>
+            <w:r>
+              <w:rPr>
+                <w:noProof/>
+                <w:webHidden/>
+              </w:rPr>
               <w:tab/>
             </w:r>
             <w:r>
+              <w:rPr>
+                <w:noProof/>
+                <w:webHidden/>
+              </w:rPr>
               <w:fldChar w:fldCharType="begin"/>
             </w:r>
             <w:r>
-              <w:instrText>PAGEREF _Toc2311 \h</w:instrText>
-            </w:r>
-            <w:r>
+              <w:rPr>
+                <w:noProof/>
+                <w:webHidden/>
+              </w:rPr>
+              <w:instrText xml:space="preserve"> PAGEREF _Toc170478605 \h </w:instrText>
+            </w:r>
+            <w:r>
+              <w:rPr>
+                <w:noProof/>
+                <w:webHidden/>
+              </w:rPr>
+            </w:r>
+            <w:r>
+              <w:rPr>
+                <w:noProof/>
+                <w:webHidden/>
+              </w:rPr>
               <w:fldChar w:fldCharType="separate"/>
             </w:r>
             <w:r>
               <w:rPr>
                 <w:noProof/>
-              </w:rPr>
-              <w:t>2</w:t>
-            </w:r>
-            <w:r>
+                <w:webHidden/>
+              </w:rPr>
+              <w:t>6</w:t>
+            </w:r>
+            <w:r>
+              <w:rPr>
+                <w:noProof/>
+                <w:webHidden/>
+              </w:rPr>
               <w:fldChar w:fldCharType="end"/>
             </w:r>
           </w:hyperlink>
@@ -656,32 +804,353 @@
           <w:pPr>
             <w:pStyle w:val="ndice2"/>
             <w:tabs>
-              <w:tab w:val="right" w:leader="hyphen" w:pos="8550"/>
+              <w:tab w:val="right" w:leader="hyphen" w:pos="8539"/>
             </w:tabs>
+            <w:rPr>
+              <w:rFonts w:asciiTheme="minorHAnsi" w:eastAsiaTheme="minorEastAsia" w:hAnsiTheme="minorHAnsi" w:cstheme="minorBidi"/>
+              <w:noProof/>
+              <w:color w:val="auto"/>
+              <w:sz w:val="22"/>
+            </w:rPr>
           </w:pPr>
-          <w:hyperlink w:anchor="_Toc2312">
-            <w:r>
+          <w:hyperlink w:anchor="_Toc170478606" w:history="1">
+            <w:r>
+              <w:rPr>
+                <w:rStyle w:val="Hiperligao"/>
+                <w:noProof/>
+              </w:rPr>
+              <w:t>FORNECEDORES</w:t>
+            </w:r>
+            <w:r>
+              <w:rPr>
+                <w:noProof/>
+                <w:webHidden/>
+              </w:rPr>
+              <w:tab/>
+            </w:r>
+            <w:r>
+              <w:rPr>
+                <w:noProof/>
+                <w:webHidden/>
+              </w:rPr>
+              <w:fldChar w:fldCharType="begin"/>
+            </w:r>
+            <w:r>
+              <w:rPr>
+                <w:noProof/>
+                <w:webHidden/>
+              </w:rPr>
+              <w:instrText xml:space="preserve"> PAGEREF _Toc170478606 \h </w:instrText>
+            </w:r>
+            <w:r>
+              <w:rPr>
+                <w:noProof/>
+                <w:webHidden/>
+              </w:rPr>
+            </w:r>
+            <w:r>
+              <w:rPr>
+                <w:noProof/>
+                <w:webHidden/>
+              </w:rPr>
+              <w:fldChar w:fldCharType="separate"/>
+            </w:r>
+            <w:r>
+              <w:rPr>
+                <w:noProof/>
+                <w:webHidden/>
+              </w:rPr>
+              <w:t>7</w:t>
+            </w:r>
+            <w:r>
+              <w:rPr>
+                <w:noProof/>
+                <w:webHidden/>
+              </w:rPr>
+              <w:fldChar w:fldCharType="end"/>
+            </w:r>
+          </w:hyperlink>
+        </w:p>
+        <w:p>
+          <w:pPr>
+            <w:pStyle w:val="ndice2"/>
+            <w:tabs>
+              <w:tab w:val="right" w:leader="hyphen" w:pos="8539"/>
+            </w:tabs>
+            <w:rPr>
+              <w:rFonts w:asciiTheme="minorHAnsi" w:eastAsiaTheme="minorEastAsia" w:hAnsiTheme="minorHAnsi" w:cstheme="minorBidi"/>
+              <w:noProof/>
+              <w:color w:val="auto"/>
+              <w:sz w:val="22"/>
+            </w:rPr>
+          </w:pPr>
+          <w:hyperlink w:anchor="_Toc170478607" w:history="1">
+            <w:r>
+              <w:rPr>
+                <w:rStyle w:val="Hiperligao"/>
+                <w:noProof/>
+              </w:rPr>
+              <w:t>ESTOQUE</w:t>
+            </w:r>
+            <w:r>
+              <w:rPr>
+                <w:noProof/>
+                <w:webHidden/>
+              </w:rPr>
+              <w:tab/>
+            </w:r>
+            <w:r>
+              <w:rPr>
+                <w:noProof/>
+                <w:webHidden/>
+              </w:rPr>
+              <w:fldChar w:fldCharType="begin"/>
+            </w:r>
+            <w:r>
+              <w:rPr>
+                <w:noProof/>
+                <w:webHidden/>
+              </w:rPr>
+              <w:instrText xml:space="preserve"> PAGEREF _Toc170478607 \h </w:instrText>
+            </w:r>
+            <w:r>
+              <w:rPr>
+                <w:noProof/>
+                <w:webHidden/>
+              </w:rPr>
+            </w:r>
+            <w:r>
+              <w:rPr>
+                <w:noProof/>
+                <w:webHidden/>
+              </w:rPr>
+              <w:fldChar w:fldCharType="separate"/>
+            </w:r>
+            <w:r>
+              <w:rPr>
+                <w:noProof/>
+                <w:webHidden/>
+              </w:rPr>
+              <w:t>7</w:t>
+            </w:r>
+            <w:r>
+              <w:rPr>
+                <w:noProof/>
+                <w:webHidden/>
+              </w:rPr>
+              <w:fldChar w:fldCharType="end"/>
+            </w:r>
+          </w:hyperlink>
+        </w:p>
+        <w:p>
+          <w:pPr>
+            <w:pStyle w:val="ndice2"/>
+            <w:tabs>
+              <w:tab w:val="right" w:leader="hyphen" w:pos="8539"/>
+            </w:tabs>
+            <w:rPr>
+              <w:rFonts w:asciiTheme="minorHAnsi" w:eastAsiaTheme="minorEastAsia" w:hAnsiTheme="minorHAnsi" w:cstheme="minorBidi"/>
+              <w:noProof/>
+              <w:color w:val="auto"/>
+              <w:sz w:val="22"/>
+            </w:rPr>
+          </w:pPr>
+          <w:hyperlink w:anchor="_Toc170478608" w:history="1">
+            <w:r>
+              <w:rPr>
+                <w:rStyle w:val="Hiperligao"/>
+                <w:noProof/>
+              </w:rPr>
+              <w:t>INVESTIMENTOS</w:t>
+            </w:r>
+            <w:r>
+              <w:rPr>
+                <w:noProof/>
+                <w:webHidden/>
+              </w:rPr>
+              <w:tab/>
+            </w:r>
+            <w:r>
+              <w:rPr>
+                <w:noProof/>
+                <w:webHidden/>
+              </w:rPr>
+              <w:fldChar w:fldCharType="begin"/>
+            </w:r>
+            <w:r>
+              <w:rPr>
+                <w:noProof/>
+                <w:webHidden/>
+              </w:rPr>
+              <w:instrText xml:space="preserve"> PAGEREF _Toc170478608 \h </w:instrText>
+            </w:r>
+            <w:r>
+              <w:rPr>
+                <w:noProof/>
+                <w:webHidden/>
+              </w:rPr>
+            </w:r>
+            <w:r>
+              <w:rPr>
+                <w:noProof/>
+                <w:webHidden/>
+              </w:rPr>
+              <w:fldChar w:fldCharType="separate"/>
+            </w:r>
+            <w:r>
+              <w:rPr>
+                <w:noProof/>
+                <w:webHidden/>
+              </w:rPr>
+              <w:t>8</w:t>
+            </w:r>
+            <w:r>
+              <w:rPr>
+                <w:noProof/>
+                <w:webHidden/>
+              </w:rPr>
+              <w:fldChar w:fldCharType="end"/>
+            </w:r>
+          </w:hyperlink>
+        </w:p>
+        <w:p>
+          <w:pPr>
+            <w:pStyle w:val="ndice2"/>
+            <w:tabs>
+              <w:tab w:val="right" w:leader="hyphen" w:pos="8539"/>
+            </w:tabs>
+            <w:rPr>
+              <w:rFonts w:asciiTheme="minorHAnsi" w:eastAsiaTheme="minorEastAsia" w:hAnsiTheme="minorHAnsi" w:cstheme="minorBidi"/>
+              <w:noProof/>
+              <w:color w:val="auto"/>
+              <w:sz w:val="22"/>
+            </w:rPr>
+          </w:pPr>
+          <w:hyperlink w:anchor="_Toc170478609" w:history="1">
+            <w:r>
+              <w:rPr>
+                <w:rStyle w:val="Hiperligao"/>
+                <w:noProof/>
+              </w:rPr>
+              <w:t>GERAR RELATÓRIO</w:t>
+            </w:r>
+            <w:r>
+              <w:rPr>
+                <w:noProof/>
+                <w:webHidden/>
+              </w:rPr>
+              <w:tab/>
+            </w:r>
+            <w:r>
+              <w:rPr>
+                <w:noProof/>
+                <w:webHidden/>
+              </w:rPr>
+              <w:fldChar w:fldCharType="begin"/>
+            </w:r>
+            <w:r>
+              <w:rPr>
+                <w:noProof/>
+                <w:webHidden/>
+              </w:rPr>
+              <w:instrText xml:space="preserve"> PAGEREF _Toc170478609 \h </w:instrText>
+            </w:r>
+            <w:r>
+              <w:rPr>
+                <w:noProof/>
+                <w:webHidden/>
+              </w:rPr>
+            </w:r>
+            <w:r>
+              <w:rPr>
+                <w:noProof/>
+                <w:webHidden/>
+              </w:rPr>
+              <w:fldChar w:fldCharType="separate"/>
+            </w:r>
+            <w:r>
+              <w:rPr>
+                <w:noProof/>
+                <w:webHidden/>
+              </w:rPr>
+              <w:t>8</w:t>
+            </w:r>
+            <w:r>
+              <w:rPr>
+                <w:noProof/>
+                <w:webHidden/>
+              </w:rPr>
+              <w:fldChar w:fldCharType="end"/>
+            </w:r>
+          </w:hyperlink>
+        </w:p>
+        <w:p>
+          <w:pPr>
+            <w:pStyle w:val="ndice2"/>
+            <w:tabs>
+              <w:tab w:val="right" w:leader="hyphen" w:pos="8539"/>
+            </w:tabs>
+            <w:rPr>
+              <w:rFonts w:asciiTheme="minorHAnsi" w:eastAsiaTheme="minorEastAsia" w:hAnsiTheme="minorHAnsi" w:cstheme="minorBidi"/>
+              <w:noProof/>
+              <w:color w:val="auto"/>
+              <w:sz w:val="22"/>
+            </w:rPr>
+          </w:pPr>
+          <w:hyperlink w:anchor="_Toc170478610" w:history="1">
+            <w:r>
+              <w:rPr>
+                <w:rStyle w:val="Hiperligao"/>
+                <w:noProof/>
+              </w:rPr>
               <w:t>CONTACTOS E SUPORTE</w:t>
             </w:r>
             <w:r>
+              <w:rPr>
+                <w:noProof/>
+                <w:webHidden/>
+              </w:rPr>
               <w:tab/>
             </w:r>
             <w:r>
+              <w:rPr>
+                <w:noProof/>
+                <w:webHidden/>
+              </w:rPr>
               <w:fldChar w:fldCharType="begin"/>
             </w:r>
             <w:r>
-              <w:instrText>PAGEREF _Toc2312 \h</w:instrText>
-            </w:r>
-            <w:r>
+              <w:rPr>
+                <w:noProof/>
+                <w:webHidden/>
+              </w:rPr>
+              <w:instrText xml:space="preserve"> PAGEREF _Toc170478610 \h </w:instrText>
+            </w:r>
+            <w:r>
+              <w:rPr>
+                <w:noProof/>
+                <w:webHidden/>
+              </w:rPr>
+            </w:r>
+            <w:r>
+              <w:rPr>
+                <w:noProof/>
+                <w:webHidden/>
+              </w:rPr>
               <w:fldChar w:fldCharType="separate"/>
             </w:r>
             <w:r>
               <w:rPr>
                 <w:noProof/>
-              </w:rPr>
-              <w:t>2</w:t>
-            </w:r>
-            <w:r>
+                <w:webHidden/>
+              </w:rPr>
+              <w:t>10</w:t>
+            </w:r>
+            <w:r>
+              <w:rPr>
+                <w:noProof/>
+                <w:webHidden/>
+              </w:rPr>
               <w:fldChar w:fldCharType="end"/>
             </w:r>
           </w:hyperlink>
@@ -781,7 +1250,13 @@
         <w:ind w:left="-5" w:right="34"/>
       </w:pPr>
       <w:r>
-        <w:t xml:space="preserve">Os utilizadores poderão adicionar e remover dados, além de ter acesso a opções de investimento. O </w:t>
+        <w:t>Os utilizadores poderão adicionar</w:t>
+      </w:r>
+      <w:r>
+        <w:t>, remover e editar dados</w:t>
+      </w:r>
+      <w:r>
+        <w:t xml:space="preserve">. O </w:t>
       </w:r>
       <w:proofErr w:type="spellStart"/>
       <w:r>
@@ -815,23 +1290,29 @@
         <w:spacing w:after="253"/>
         <w:ind w:left="-5"/>
       </w:pPr>
-      <w:bookmarkStart w:id="0" w:name="_Toc2308"/>
+      <w:bookmarkStart w:id="0" w:name="_Toc170478602"/>
       <w:r>
         <w:lastRenderedPageBreak/>
-        <w:t xml:space="preserve">INTERFACE DO PROGRAMA </w:t>
+        <w:t>INTERFACE DO PROGRAMA</w:t>
       </w:r>
       <w:bookmarkEnd w:id="0"/>
+      <w:r>
+        <w:t xml:space="preserve"> </w:t>
+      </w:r>
     </w:p>
     <w:p>
       <w:pPr>
         <w:pStyle w:val="Ttulo2"/>
         <w:ind w:left="-5"/>
       </w:pPr>
-      <w:bookmarkStart w:id="1" w:name="_Toc2309"/>
-      <w:r>
-        <w:t xml:space="preserve">LOGIN E REGISTER </w:t>
+      <w:bookmarkStart w:id="1" w:name="_Toc170478603"/>
+      <w:r>
+        <w:t>LOGIN E REGISTER</w:t>
       </w:r>
       <w:bookmarkEnd w:id="1"/>
+      <w:r>
+        <w:t xml:space="preserve"> </w:t>
+      </w:r>
     </w:p>
     <w:p>
       <w:pPr>
@@ -841,6 +1322,7 @@
       </w:pPr>
       <w:r>
         <w:rPr>
+          <w:noProof/>
           <w:sz w:val="20"/>
         </w:rPr>
         <w:drawing>
@@ -907,14 +1389,14 @@
         <w:pStyle w:val="Ttulo2"/>
         <w:ind w:left="-5"/>
       </w:pPr>
-      <w:bookmarkStart w:id="2" w:name="_Toc2310"/>
+      <w:bookmarkStart w:id="2" w:name="_Toc170478604"/>
       <w:r>
         <w:t>MENU PRINCIPAL</w:t>
       </w:r>
+      <w:r>
+        <w:t>, GANHOS, DESPESAS</w:t>
+      </w:r>
       <w:bookmarkEnd w:id="2"/>
-      <w:r>
-        <w:t>, GANHOS, DESPESAS</w:t>
-      </w:r>
     </w:p>
     <w:p>
       <w:pPr>
@@ -924,6 +1406,7 @@
       </w:pPr>
       <w:r>
         <w:rPr>
+          <w:noProof/>
           <w:sz w:val="20"/>
         </w:rPr>
         <w:drawing>
@@ -1053,6 +1536,7 @@
       </w:pPr>
       <w:r>
         <w:rPr>
+          <w:noProof/>
           <w:sz w:val="20"/>
         </w:rPr>
         <w:drawing>
@@ -1103,7 +1587,13 @@
         <w:ind w:left="-5" w:right="34"/>
       </w:pPr>
       <w:r>
-        <w:t>Ao adicionar dados, será obrigatório botar valores numéricos em campos nomeados “Valor”, para manter a integridade dos dados</w:t>
+        <w:t xml:space="preserve">Ao adicionar dados, será obrigatório </w:t>
+      </w:r>
+      <w:r>
+        <w:t>inserir</w:t>
+      </w:r>
+      <w:r>
+        <w:t xml:space="preserve"> valores numéricos em campos nomeados “Valor”, para manter a integridade dos dados</w:t>
       </w:r>
       <w:r>
         <w:t xml:space="preserve">: </w:t>
@@ -1114,6 +1604,9 @@
         <w:ind w:left="-5" w:right="34"/>
       </w:pPr>
       <w:r>
+        <w:rPr>
+          <w:noProof/>
+        </w:rPr>
         <w:drawing>
           <wp:inline distT="0" distB="0" distL="0" distR="0" wp14:anchorId="3ECE2FEE" wp14:editId="07118120">
             <wp:extent cx="3315163" cy="2314898"/>
@@ -1167,6 +1660,9 @@
         <w:ind w:left="-5" w:right="34"/>
       </w:pPr>
       <w:r>
+        <w:rPr>
+          <w:noProof/>
+        </w:rPr>
         <w:lastRenderedPageBreak/>
         <w:drawing>
           <wp:inline distT="0" distB="0" distL="0" distR="0" wp14:anchorId="36BE7700" wp14:editId="6D76BF69">
@@ -1211,9 +1707,11 @@
         <w:spacing w:after="302"/>
         <w:ind w:left="-5"/>
       </w:pPr>
+      <w:bookmarkStart w:id="3" w:name="_Toc170478605"/>
       <w:r>
         <w:t>FUNCIONÁRIOS</w:t>
       </w:r>
+      <w:bookmarkEnd w:id="3"/>
     </w:p>
     <w:p>
       <w:pPr>
@@ -1228,6 +1726,9 @@
         <w:ind w:left="-5" w:right="34"/>
       </w:pPr>
       <w:r>
+        <w:rPr>
+          <w:noProof/>
+        </w:rPr>
         <w:drawing>
           <wp:inline distT="0" distB="0" distL="0" distR="0" wp14:anchorId="6587D57F" wp14:editId="2143BD5C">
             <wp:extent cx="5428615" cy="2821940"/>
@@ -1285,10 +1786,12 @@
         <w:spacing w:after="302"/>
         <w:ind w:left="-5"/>
       </w:pPr>
+      <w:bookmarkStart w:id="4" w:name="_Toc170478606"/>
       <w:r>
         <w:lastRenderedPageBreak/>
         <w:t>FORNECEDORES</w:t>
       </w:r>
+      <w:bookmarkEnd w:id="4"/>
     </w:p>
     <w:p>
       <w:pPr>
@@ -1306,6 +1809,9 @@
         <w:ind w:left="-5" w:right="34"/>
       </w:pPr>
       <w:r>
+        <w:rPr>
+          <w:noProof/>
+        </w:rPr>
         <w:drawing>
           <wp:inline distT="0" distB="0" distL="0" distR="0" wp14:anchorId="55C291F7" wp14:editId="32AE3FAE">
             <wp:extent cx="5428615" cy="2832100"/>
@@ -1349,10 +1855,11 @@
         <w:spacing w:after="302"/>
         <w:ind w:left="-5"/>
       </w:pPr>
-      <w:bookmarkStart w:id="3" w:name="_Toc2311"/>
+      <w:bookmarkStart w:id="5" w:name="_Toc170478607"/>
       <w:r>
         <w:t>ESTOQUE</w:t>
       </w:r>
+      <w:bookmarkEnd w:id="5"/>
     </w:p>
     <w:p>
       <w:r>
@@ -1361,6 +1868,9 @@
     </w:p>
     <w:p>
       <w:r>
+        <w:rPr>
+          <w:noProof/>
+        </w:rPr>
         <w:drawing>
           <wp:inline distT="0" distB="0" distL="0" distR="0" wp14:anchorId="708708D1" wp14:editId="06636ADE">
             <wp:extent cx="5428615" cy="2836545"/>
@@ -1409,6 +1919,7 @@
         <w:spacing w:after="302"/>
         <w:ind w:left="-5"/>
       </w:pPr>
+      <w:bookmarkStart w:id="6" w:name="_Toc170478608"/>
       <w:r>
         <w:lastRenderedPageBreak/>
         <w:t>I</w:t>
@@ -1419,14 +1930,21 @@
       <w:r>
         <w:t>ENTOS</w:t>
       </w:r>
-    </w:p>
-    <w:p>
-      <w:r>
-        <w:t>Aqui será possível adicionar, remover a atualizar investimentos:</w:t>
-      </w:r>
-    </w:p>
-    <w:p>
-      <w:r>
+      <w:bookmarkEnd w:id="6"/>
+    </w:p>
+    <w:p>
+      <w:r>
+        <w:t>A página de investimentos permite</w:t>
+      </w:r>
+      <w:r>
+        <w:t xml:space="preserve"> adicionar, remover a atualizar investimentos:</w:t>
+      </w:r>
+    </w:p>
+    <w:p>
+      <w:r>
+        <w:rPr>
+          <w:noProof/>
+        </w:rPr>
         <w:drawing>
           <wp:inline distT="0" distB="0" distL="0" distR="0" wp14:anchorId="2F60EDCD" wp14:editId="4CC27958">
             <wp:extent cx="5428615" cy="2821940"/>
@@ -1466,15 +1984,7 @@
     </w:p>
     <w:p>
       <w:r>
-        <w:t xml:space="preserve">Será </w:t>
-      </w:r>
-      <w:proofErr w:type="gramStart"/>
-      <w:r>
-        <w:t>fornecidos</w:t>
-      </w:r>
-      <w:proofErr w:type="gramEnd"/>
-      <w:r>
-        <w:t xml:space="preserve"> estatísticas e um gráfico para facilitar a análise.</w:t>
+        <w:t>Será fornecido estatísticas e um gráfico para facilitar a análise.</w:t>
       </w:r>
     </w:p>
     <w:p>
@@ -1483,10 +1993,14 @@
         <w:spacing w:after="302"/>
         <w:ind w:left="-5"/>
       </w:pPr>
-      <w:r>
-        <w:t xml:space="preserve">GERAR RELATÓRIO </w:t>
-      </w:r>
-      <w:bookmarkEnd w:id="3"/>
+      <w:bookmarkStart w:id="7" w:name="_Toc170478609"/>
+      <w:r>
+        <w:t>GERAR RELATÓRIO</w:t>
+      </w:r>
+      <w:bookmarkEnd w:id="7"/>
+      <w:r>
+        <w:t xml:space="preserve"> </w:t>
+      </w:r>
     </w:p>
     <w:p>
       <w:pPr>
@@ -1503,6 +2017,9 @@
         <w:ind w:left="-5" w:right="34"/>
       </w:pPr>
       <w:r>
+        <w:rPr>
+          <w:noProof/>
+        </w:rPr>
         <w:drawing>
           <wp:inline distT="0" distB="0" distL="0" distR="0" wp14:anchorId="4D3E54A6" wp14:editId="078AF790">
             <wp:extent cx="5428615" cy="3380105"/>
@@ -1556,6 +2073,9 @@
         <w:ind w:left="-5" w:right="34"/>
       </w:pPr>
       <w:r>
+        <w:rPr>
+          <w:noProof/>
+        </w:rPr>
         <w:drawing>
           <wp:inline distT="0" distB="0" distL="0" distR="0" wp14:anchorId="7787B384" wp14:editId="189C3280">
             <wp:extent cx="5428615" cy="2778760"/>
@@ -1601,16 +2121,11 @@
       <w:r>
         <w:t xml:space="preserve">O relatório é automaticamente guardado na pasta do projeto. A cada novo relatório, o anterior é excluído, portanto se você quiser salvar o relatório, faça uma cópia para outra pasta do seu computador. </w:t>
       </w:r>
-    </w:p>
-    <w:p>
-      <w:pPr>
-        <w:spacing w:after="160" w:line="259" w:lineRule="auto"/>
-        <w:ind w:left="0" w:right="0" w:firstLine="0"/>
-        <w:jc w:val="left"/>
-      </w:pPr>
       <w:r>
         <w:br w:type="page"/>
       </w:r>
+      <w:bookmarkStart w:id="8" w:name="_GoBack"/>
+      <w:bookmarkEnd w:id="8"/>
     </w:p>
     <w:p>
       <w:pPr>
@@ -1618,15 +2133,21 @@
         <w:spacing w:after="286"/>
         <w:ind w:left="0" w:firstLine="0"/>
       </w:pPr>
-      <w:bookmarkStart w:id="4" w:name="_Toc2312"/>
+      <w:bookmarkStart w:id="9" w:name="_Toc170478610"/>
       <w:r>
         <w:rPr>
           <w:sz w:val="24"/>
         </w:rPr>
         <w:lastRenderedPageBreak/>
-        <w:t xml:space="preserve">CONTACTOS E SUPORTE </w:t>
-      </w:r>
-      <w:bookmarkEnd w:id="4"/>
+        <w:t>CONTACTOS E SUPORTE</w:t>
+      </w:r>
+      <w:bookmarkEnd w:id="9"/>
+      <w:r>
+        <w:rPr>
+          <w:sz w:val="24"/>
+        </w:rPr>
+        <w:t xml:space="preserve"> </w:t>
+      </w:r>
     </w:p>
     <w:p>
       <w:pPr>
@@ -1668,7 +2189,7 @@
 </file>
 
 <file path=word/endnotes.xml><?xml version="1.0" encoding="utf-8"?>
-<w:endnotes xmlns:wpc="http://schemas.microsoft.com/office/word/2010/wordprocessingCanvas" xmlns:cx="http://schemas.microsoft.com/office/drawing/2014/chartex" xmlns:cx1="http://schemas.microsoft.com/office/drawing/2015/9/8/chartex" xmlns:cx2="http://schemas.microsoft.com/office/drawing/2015/10/21/chartex" xmlns:cx3="http://schemas.microsoft.com/office/drawing/2016/5/9/chartex" xmlns:cx4="http://schemas.microsoft.com/office/drawing/2016/5/10/chartex" xmlns:cx5="http://schemas.microsoft.com/office/drawing/2016/5/11/chartex" xmlns:cx6="http://schemas.microsoft.com/office/drawing/2016/5/12/chartex" xmlns:cx7="http://schemas.microsoft.com/office/drawing/2016/5/13/chartex" xmlns:cx8="http://schemas.microsoft.com/office/drawing/2016/5/14/chartex" xmlns:mc="http://schemas.openxmlformats.org/markup-compatibility/2006" xmlns:aink="http://schemas.microsoft.com/office/drawing/2016/ink" xmlns:am3d="http://schemas.microsoft.com/office/drawing/2017/model3d" xmlns:o="urn:schemas-microsoft-com:office:office" xmlns:r="http://schemas.openxmlformats.org/officeDocument/2006/relationships" xmlns:m="http://schemas.openxmlformats.org/officeDocument/2006/math" xmlns:v="urn:schemas-microsoft-com:vml" xmlns:wp14="http://schemas.microsoft.com/office/word/2010/wordprocessingDrawing" xmlns:wp="http://schemas.openxmlformats.org/drawingml/2006/wordprocessingDrawing" xmlns:w10="urn:schemas-microsoft-com:office:word" xmlns:w="http://schemas.openxmlformats.org/wordprocessingml/2006/main" xmlns:w14="http://schemas.microsoft.com/office/word/2010/wordml" xmlns:w15="http://schemas.microsoft.com/office/word/2012/wordml" xmlns:w16cex="http://schemas.microsoft.com/office/word/2018/wordml/cex" xmlns:w16cid="http://schemas.microsoft.com/office/word/2016/wordml/cid" xmlns:w16="http://schemas.microsoft.com/office/word/2018/wordml" xmlns:w16sdtdh="http://schemas.microsoft.com/office/word/2020/wordml/sdtdatahash" xmlns:w16se="http://schemas.microsoft.com/office/word/2015/wordml/symex" xmlns:wpg="http://schemas.microsoft.com/office/word/2010/wordprocessingGroup" xmlns:wpi="http://schemas.microsoft.com/office/word/2010/wordprocessingInk" xmlns:wne="http://schemas.microsoft.com/office/word/2006/wordml" xmlns:wps="http://schemas.microsoft.com/office/word/2010/wordprocessingShape" mc:Ignorable="w14 w15 w16se w16cid w16 w16cex w16sdtdh wp14">
+<w:endnotes xmlns:wpc="http://schemas.microsoft.com/office/word/2010/wordprocessingCanvas" xmlns:cx="http://schemas.microsoft.com/office/drawing/2014/chartex" xmlns:cx1="http://schemas.microsoft.com/office/drawing/2015/9/8/chartex" xmlns:cx2="http://schemas.microsoft.com/office/drawing/2015/10/21/chartex" xmlns:cx3="http://schemas.microsoft.com/office/drawing/2016/5/9/chartex" xmlns:cx4="http://schemas.microsoft.com/office/drawing/2016/5/10/chartex" xmlns:cx5="http://schemas.microsoft.com/office/drawing/2016/5/11/chartex" xmlns:cx6="http://schemas.microsoft.com/office/drawing/2016/5/12/chartex" xmlns:cx7="http://schemas.microsoft.com/office/drawing/2016/5/13/chartex" xmlns:cx8="http://schemas.microsoft.com/office/drawing/2016/5/14/chartex" xmlns:mc="http://schemas.openxmlformats.org/markup-compatibility/2006" xmlns:aink="http://schemas.microsoft.com/office/drawing/2016/ink" xmlns:am3d="http://schemas.microsoft.com/office/drawing/2017/model3d" xmlns:o="urn:schemas-microsoft-com:office:office" xmlns:r="http://schemas.openxmlformats.org/officeDocument/2006/relationships" xmlns:m="http://schemas.openxmlformats.org/officeDocument/2006/math" xmlns:v="urn:schemas-microsoft-com:vml" xmlns:wp14="http://schemas.microsoft.com/office/word/2010/wordprocessingDrawing" xmlns:wp="http://schemas.openxmlformats.org/drawingml/2006/wordprocessingDrawing" xmlns:w10="urn:schemas-microsoft-com:office:word" xmlns:w="http://schemas.openxmlformats.org/wordprocessingml/2006/main" xmlns:w14="http://schemas.microsoft.com/office/word/2010/wordml" xmlns:w15="http://schemas.microsoft.com/office/word/2012/wordml" xmlns:w16cid="http://schemas.microsoft.com/office/word/2016/wordml/cid" xmlns:w16se="http://schemas.microsoft.com/office/word/2015/wordml/symex" xmlns:wpg="http://schemas.microsoft.com/office/word/2010/wordprocessingGroup" xmlns:wpi="http://schemas.microsoft.com/office/word/2010/wordprocessingInk" xmlns:wne="http://schemas.microsoft.com/office/word/2006/wordml" xmlns:wps="http://schemas.microsoft.com/office/word/2010/wordprocessingShape" mc:Ignorable="w14 w15 w16se w16cid wp14">
   <w:endnote w:type="separator" w:id="-1">
     <w:p>
       <w:pPr>
@@ -1693,7 +2214,7 @@
 </file>
 
 <file path=word/footnotes.xml><?xml version="1.0" encoding="utf-8"?>
-<w:footnotes xmlns:wpc="http://schemas.microsoft.com/office/word/2010/wordprocessingCanvas" xmlns:cx="http://schemas.microsoft.com/office/drawing/2014/chartex" xmlns:cx1="http://schemas.microsoft.com/office/drawing/2015/9/8/chartex" xmlns:cx2="http://schemas.microsoft.com/office/drawing/2015/10/21/chartex" xmlns:cx3="http://schemas.microsoft.com/office/drawing/2016/5/9/chartex" xmlns:cx4="http://schemas.microsoft.com/office/drawing/2016/5/10/chartex" xmlns:cx5="http://schemas.microsoft.com/office/drawing/2016/5/11/chartex" xmlns:cx6="http://schemas.microsoft.com/office/drawing/2016/5/12/chartex" xmlns:cx7="http://schemas.microsoft.com/office/drawing/2016/5/13/chartex" xmlns:cx8="http://schemas.microsoft.com/office/drawing/2016/5/14/chartex" xmlns:mc="http://schemas.openxmlformats.org/markup-compatibility/2006" xmlns:aink="http://schemas.microsoft.com/office/drawing/2016/ink" xmlns:am3d="http://schemas.microsoft.com/office/drawing/2017/model3d" xmlns:o="urn:schemas-microsoft-com:office:office" xmlns:r="http://schemas.openxmlformats.org/officeDocument/2006/relationships" xmlns:m="http://schemas.openxmlformats.org/officeDocument/2006/math" xmlns:v="urn:schemas-microsoft-com:vml" xmlns:wp14="http://schemas.microsoft.com/office/word/2010/wordprocessingDrawing" xmlns:wp="http://schemas.openxmlformats.org/drawingml/2006/wordprocessingDrawing" xmlns:w10="urn:schemas-microsoft-com:office:word" xmlns:w="http://schemas.openxmlformats.org/wordprocessingml/2006/main" xmlns:w14="http://schemas.microsoft.com/office/word/2010/wordml" xmlns:w15="http://schemas.microsoft.com/office/word/2012/wordml" xmlns:w16cex="http://schemas.microsoft.com/office/word/2018/wordml/cex" xmlns:w16cid="http://schemas.microsoft.com/office/word/2016/wordml/cid" xmlns:w16="http://schemas.microsoft.com/office/word/2018/wordml" xmlns:w16sdtdh="http://schemas.microsoft.com/office/word/2020/wordml/sdtdatahash" xmlns:w16se="http://schemas.microsoft.com/office/word/2015/wordml/symex" xmlns:wpg="http://schemas.microsoft.com/office/word/2010/wordprocessingGroup" xmlns:wpi="http://schemas.microsoft.com/office/word/2010/wordprocessingInk" xmlns:wne="http://schemas.microsoft.com/office/word/2006/wordml" xmlns:wps="http://schemas.microsoft.com/office/word/2010/wordprocessingShape" mc:Ignorable="w14 w15 w16se w16cid w16 w16cex w16sdtdh wp14">
+<w:footnotes xmlns:wpc="http://schemas.microsoft.com/office/word/2010/wordprocessingCanvas" xmlns:cx="http://schemas.microsoft.com/office/drawing/2014/chartex" xmlns:cx1="http://schemas.microsoft.com/office/drawing/2015/9/8/chartex" xmlns:cx2="http://schemas.microsoft.com/office/drawing/2015/10/21/chartex" xmlns:cx3="http://schemas.microsoft.com/office/drawing/2016/5/9/chartex" xmlns:cx4="http://schemas.microsoft.com/office/drawing/2016/5/10/chartex" xmlns:cx5="http://schemas.microsoft.com/office/drawing/2016/5/11/chartex" xmlns:cx6="http://schemas.microsoft.com/office/drawing/2016/5/12/chartex" xmlns:cx7="http://schemas.microsoft.com/office/drawing/2016/5/13/chartex" xmlns:cx8="http://schemas.microsoft.com/office/drawing/2016/5/14/chartex" xmlns:mc="http://schemas.openxmlformats.org/markup-compatibility/2006" xmlns:aink="http://schemas.microsoft.com/office/drawing/2016/ink" xmlns:am3d="http://schemas.microsoft.com/office/drawing/2017/model3d" xmlns:o="urn:schemas-microsoft-com:office:office" xmlns:r="http://schemas.openxmlformats.org/officeDocument/2006/relationships" xmlns:m="http://schemas.openxmlformats.org/officeDocument/2006/math" xmlns:v="urn:schemas-microsoft-com:vml" xmlns:wp14="http://schemas.microsoft.com/office/word/2010/wordprocessingDrawing" xmlns:wp="http://schemas.openxmlformats.org/drawingml/2006/wordprocessingDrawing" xmlns:w10="urn:schemas-microsoft-com:office:word" xmlns:w="http://schemas.openxmlformats.org/wordprocessingml/2006/main" xmlns:w14="http://schemas.microsoft.com/office/word/2010/wordml" xmlns:w15="http://schemas.microsoft.com/office/word/2012/wordml" xmlns:w16cid="http://schemas.microsoft.com/office/word/2016/wordml/cid" xmlns:w16se="http://schemas.microsoft.com/office/word/2015/wordml/symex" xmlns:wpg="http://schemas.microsoft.com/office/word/2010/wordprocessingGroup" xmlns:wpi="http://schemas.microsoft.com/office/word/2010/wordprocessingInk" xmlns:wne="http://schemas.microsoft.com/office/word/2006/wordml" xmlns:wps="http://schemas.microsoft.com/office/word/2010/wordprocessingShape" mc:Ignorable="w14 w15 w16se w16cid wp14">
   <w:footnote w:type="separator" w:id="-1">
     <w:p>
       <w:pPr>
@@ -1718,7 +2239,7 @@
 </file>
 
 <file path=word/header1.xml><?xml version="1.0" encoding="utf-8"?>
-<w:hdr xmlns:wpc="http://schemas.microsoft.com/office/word/2010/wordprocessingCanvas" xmlns:cx="http://schemas.microsoft.com/office/drawing/2014/chartex" xmlns:cx1="http://schemas.microsoft.com/office/drawing/2015/9/8/chartex" xmlns:cx2="http://schemas.microsoft.com/office/drawing/2015/10/21/chartex" xmlns:cx3="http://schemas.microsoft.com/office/drawing/2016/5/9/chartex" xmlns:cx4="http://schemas.microsoft.com/office/drawing/2016/5/10/chartex" xmlns:cx5="http://schemas.microsoft.com/office/drawing/2016/5/11/chartex" xmlns:cx6="http://schemas.microsoft.com/office/drawing/2016/5/12/chartex" xmlns:cx7="http://schemas.microsoft.com/office/drawing/2016/5/13/chartex" xmlns:cx8="http://schemas.microsoft.com/office/drawing/2016/5/14/chartex" xmlns:mc="http://schemas.openxmlformats.org/markup-compatibility/2006" xmlns:aink="http://schemas.microsoft.com/office/drawing/2016/ink" xmlns:am3d="http://schemas.microsoft.com/office/drawing/2017/model3d" xmlns:o="urn:schemas-microsoft-com:office:office" xmlns:r="http://schemas.openxmlformats.org/officeDocument/2006/relationships" xmlns:m="http://schemas.openxmlformats.org/officeDocument/2006/math" xmlns:v="urn:schemas-microsoft-com:vml" xmlns:wp14="http://schemas.microsoft.com/office/word/2010/wordprocessingDrawing" xmlns:wp="http://schemas.openxmlformats.org/drawingml/2006/wordprocessingDrawing" xmlns:w10="urn:schemas-microsoft-com:office:word" xmlns:w="http://schemas.openxmlformats.org/wordprocessingml/2006/main" xmlns:w14="http://schemas.microsoft.com/office/word/2010/wordml" xmlns:w15="http://schemas.microsoft.com/office/word/2012/wordml" xmlns:w16cex="http://schemas.microsoft.com/office/word/2018/wordml/cex" xmlns:w16cid="http://schemas.microsoft.com/office/word/2016/wordml/cid" xmlns:w16="http://schemas.microsoft.com/office/word/2018/wordml" xmlns:w16sdtdh="http://schemas.microsoft.com/office/word/2020/wordml/sdtdatahash" xmlns:w16se="http://schemas.microsoft.com/office/word/2015/wordml/symex" xmlns:wpg="http://schemas.microsoft.com/office/word/2010/wordprocessingGroup" xmlns:wpi="http://schemas.microsoft.com/office/word/2010/wordprocessingInk" xmlns:wne="http://schemas.microsoft.com/office/word/2006/wordml" xmlns:wps="http://schemas.microsoft.com/office/word/2010/wordprocessingShape" mc:Ignorable="w14 w15 w16se w16cid w16 w16cex w16sdtdh wp14">
+<w:hdr xmlns:wpc="http://schemas.microsoft.com/office/word/2010/wordprocessingCanvas" xmlns:cx="http://schemas.microsoft.com/office/drawing/2014/chartex" xmlns:cx1="http://schemas.microsoft.com/office/drawing/2015/9/8/chartex" xmlns:cx2="http://schemas.microsoft.com/office/drawing/2015/10/21/chartex" xmlns:cx3="http://schemas.microsoft.com/office/drawing/2016/5/9/chartex" xmlns:cx4="http://schemas.microsoft.com/office/drawing/2016/5/10/chartex" xmlns:cx5="http://schemas.microsoft.com/office/drawing/2016/5/11/chartex" xmlns:cx6="http://schemas.microsoft.com/office/drawing/2016/5/12/chartex" xmlns:cx7="http://schemas.microsoft.com/office/drawing/2016/5/13/chartex" xmlns:cx8="http://schemas.microsoft.com/office/drawing/2016/5/14/chartex" xmlns:mc="http://schemas.openxmlformats.org/markup-compatibility/2006" xmlns:aink="http://schemas.microsoft.com/office/drawing/2016/ink" xmlns:am3d="http://schemas.microsoft.com/office/drawing/2017/model3d" xmlns:o="urn:schemas-microsoft-com:office:office" xmlns:r="http://schemas.openxmlformats.org/officeDocument/2006/relationships" xmlns:m="http://schemas.openxmlformats.org/officeDocument/2006/math" xmlns:v="urn:schemas-microsoft-com:vml" xmlns:wp14="http://schemas.microsoft.com/office/word/2010/wordprocessingDrawing" xmlns:wp="http://schemas.openxmlformats.org/drawingml/2006/wordprocessingDrawing" xmlns:w10="urn:schemas-microsoft-com:office:word" xmlns:w="http://schemas.openxmlformats.org/wordprocessingml/2006/main" xmlns:w14="http://schemas.microsoft.com/office/word/2010/wordml" xmlns:w15="http://schemas.microsoft.com/office/word/2012/wordml" xmlns:w16cid="http://schemas.microsoft.com/office/word/2016/wordml/cid" xmlns:w16se="http://schemas.microsoft.com/office/word/2015/wordml/symex" xmlns:wpg="http://schemas.microsoft.com/office/word/2010/wordprocessingGroup" xmlns:wpi="http://schemas.microsoft.com/office/word/2010/wordprocessingInk" xmlns:wne="http://schemas.microsoft.com/office/word/2006/wordml" xmlns:wps="http://schemas.microsoft.com/office/word/2010/wordprocessingShape" mc:Ignorable="w14 w15 w16se w16cid wp14">
   <w:p>
     <w:pPr>
       <w:spacing w:after="0" w:line="259" w:lineRule="auto"/>
@@ -1927,7 +2448,7 @@
             </wp:anchor>
           </w:drawing>
         </mc:Choice>
-        <mc:Fallback>
+        <mc:Fallback xmlns:w16cex="http://schemas.microsoft.com/office/word/2018/wordml/cex" xmlns:w16="http://schemas.microsoft.com/office/word/2018/wordml" xmlns:w16sdtdh="http://schemas.microsoft.com/office/word/2020/wordml/sdtdatahash">
           <w:pict>
             <v:group w14:anchorId="2A4020BC" id="Group 2250" o:spid="_x0000_s1026" style="position:absolute;margin-left:80.65pt;margin-top:70.8pt;width:434.1pt;height:3pt;z-index:251658240;mso-position-horizontal-relative:page;mso-position-vertical-relative:page" coordsize="55132,381" o:gfxdata="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">
               <v:shape id="Shape 2419" o:spid="_x0000_s1027" style="position:absolute;width:381;height:381;visibility:visible;mso-wrap-style:square;v-text-anchor:top" coordsize="38100,38100" o:gfxdata="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" path="m,l38100,r,38100l,38100,,e" fillcolor="#ac3ec1" stroked="f" strokeweight="0">
@@ -2044,7 +2565,7 @@
             </wp:anchor>
           </w:drawing>
         </mc:Choice>
-        <mc:Fallback>
+        <mc:Fallback xmlns:w16cex="http://schemas.microsoft.com/office/word/2018/wordml/cex" xmlns:w16="http://schemas.microsoft.com/office/word/2018/wordml" xmlns:w16sdtdh="http://schemas.microsoft.com/office/word/2020/wordml/sdtdatahash">
           <w:pict>
             <v:group w14:anchorId="7CE833FA" id="Group 2254" o:spid="_x0000_s1026" style="position:absolute;margin-left:0;margin-top:0;width:595.3pt;height:841.9pt;z-index:-251657216;mso-position-horizontal-relative:page;mso-position-vertical-relative:page" coordsize="75605,106923" o:gfxdata="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">
               <v:shape id="Shape 2425" o:spid="_x0000_s1027" style="position:absolute;width:75605;height:106923;visibility:visible;mso-wrap-style:square;v-text-anchor:top" coordsize="7560564,10692383" o:gfxdata="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" path="m,l7560564,r,10692383l,10692383,,e" fillcolor="#3a3a3a" stroked="f" strokeweight="0">
@@ -2062,7 +2583,7 @@
 </file>
 
 <file path=word/header2.xml><?xml version="1.0" encoding="utf-8"?>
-<w:hdr xmlns:wpc="http://schemas.microsoft.com/office/word/2010/wordprocessingCanvas" xmlns:cx="http://schemas.microsoft.com/office/drawing/2014/chartex" xmlns:cx1="http://schemas.microsoft.com/office/drawing/2015/9/8/chartex" xmlns:cx2="http://schemas.microsoft.com/office/drawing/2015/10/21/chartex" xmlns:cx3="http://schemas.microsoft.com/office/drawing/2016/5/9/chartex" xmlns:cx4="http://schemas.microsoft.com/office/drawing/2016/5/10/chartex" xmlns:cx5="http://schemas.microsoft.com/office/drawing/2016/5/11/chartex" xmlns:cx6="http://schemas.microsoft.com/office/drawing/2016/5/12/chartex" xmlns:cx7="http://schemas.microsoft.com/office/drawing/2016/5/13/chartex" xmlns:cx8="http://schemas.microsoft.com/office/drawing/2016/5/14/chartex" xmlns:mc="http://schemas.openxmlformats.org/markup-compatibility/2006" xmlns:aink="http://schemas.microsoft.com/office/drawing/2016/ink" xmlns:am3d="http://schemas.microsoft.com/office/drawing/2017/model3d" xmlns:o="urn:schemas-microsoft-com:office:office" xmlns:r="http://schemas.openxmlformats.org/officeDocument/2006/relationships" xmlns:m="http://schemas.openxmlformats.org/officeDocument/2006/math" xmlns:v="urn:schemas-microsoft-com:vml" xmlns:wp14="http://schemas.microsoft.com/office/word/2010/wordprocessingDrawing" xmlns:wp="http://schemas.openxmlformats.org/drawingml/2006/wordprocessingDrawing" xmlns:w10="urn:schemas-microsoft-com:office:word" xmlns:w="http://schemas.openxmlformats.org/wordprocessingml/2006/main" xmlns:w14="http://schemas.microsoft.com/office/word/2010/wordml" xmlns:w15="http://schemas.microsoft.com/office/word/2012/wordml" xmlns:w16cex="http://schemas.microsoft.com/office/word/2018/wordml/cex" xmlns:w16cid="http://schemas.microsoft.com/office/word/2016/wordml/cid" xmlns:w16="http://schemas.microsoft.com/office/word/2018/wordml" xmlns:w16sdtdh="http://schemas.microsoft.com/office/word/2020/wordml/sdtdatahash" xmlns:w16se="http://schemas.microsoft.com/office/word/2015/wordml/symex" xmlns:wpg="http://schemas.microsoft.com/office/word/2010/wordprocessingGroup" xmlns:wpi="http://schemas.microsoft.com/office/word/2010/wordprocessingInk" xmlns:wne="http://schemas.microsoft.com/office/word/2006/wordml" xmlns:wps="http://schemas.microsoft.com/office/word/2010/wordprocessingShape" mc:Ignorable="w14 w15 w16se w16cid w16 w16cex w16sdtdh wp14">
+<w:hdr xmlns:wpc="http://schemas.microsoft.com/office/word/2010/wordprocessingCanvas" xmlns:cx="http://schemas.microsoft.com/office/drawing/2014/chartex" xmlns:cx1="http://schemas.microsoft.com/office/drawing/2015/9/8/chartex" xmlns:cx2="http://schemas.microsoft.com/office/drawing/2015/10/21/chartex" xmlns:cx3="http://schemas.microsoft.com/office/drawing/2016/5/9/chartex" xmlns:cx4="http://schemas.microsoft.com/office/drawing/2016/5/10/chartex" xmlns:cx5="http://schemas.microsoft.com/office/drawing/2016/5/11/chartex" xmlns:cx6="http://schemas.microsoft.com/office/drawing/2016/5/12/chartex" xmlns:cx7="http://schemas.microsoft.com/office/drawing/2016/5/13/chartex" xmlns:cx8="http://schemas.microsoft.com/office/drawing/2016/5/14/chartex" xmlns:mc="http://schemas.openxmlformats.org/markup-compatibility/2006" xmlns:aink="http://schemas.microsoft.com/office/drawing/2016/ink" xmlns:am3d="http://schemas.microsoft.com/office/drawing/2017/model3d" xmlns:o="urn:schemas-microsoft-com:office:office" xmlns:r="http://schemas.openxmlformats.org/officeDocument/2006/relationships" xmlns:m="http://schemas.openxmlformats.org/officeDocument/2006/math" xmlns:v="urn:schemas-microsoft-com:vml" xmlns:wp14="http://schemas.microsoft.com/office/word/2010/wordprocessingDrawing" xmlns:wp="http://schemas.openxmlformats.org/drawingml/2006/wordprocessingDrawing" xmlns:w10="urn:schemas-microsoft-com:office:word" xmlns:w="http://schemas.openxmlformats.org/wordprocessingml/2006/main" xmlns:w14="http://schemas.microsoft.com/office/word/2010/wordml" xmlns:w15="http://schemas.microsoft.com/office/word/2012/wordml" xmlns:w16cid="http://schemas.microsoft.com/office/word/2016/wordml/cid" xmlns:w16se="http://schemas.microsoft.com/office/word/2015/wordml/symex" xmlns:wpg="http://schemas.microsoft.com/office/word/2010/wordprocessingGroup" xmlns:wpi="http://schemas.microsoft.com/office/word/2010/wordprocessingInk" xmlns:wne="http://schemas.microsoft.com/office/word/2006/wordml" xmlns:wps="http://schemas.microsoft.com/office/word/2010/wordprocessingShape" mc:Ignorable="w14 w15 w16se w16cid wp14">
   <w:p>
     <w:pPr>
       <w:spacing w:after="0" w:line="259" w:lineRule="auto"/>
@@ -2271,7 +2792,7 @@
             </wp:anchor>
           </w:drawing>
         </mc:Choice>
-        <mc:Fallback>
+        <mc:Fallback xmlns:w16cex="http://schemas.microsoft.com/office/word/2018/wordml/cex" xmlns:w16="http://schemas.microsoft.com/office/word/2018/wordml" xmlns:w16sdtdh="http://schemas.microsoft.com/office/word/2020/wordml/sdtdatahash">
           <w:pict>
             <v:group w14:anchorId="7D5D752D" id="Group 2240" o:spid="_x0000_s1026" style="position:absolute;margin-left:80.65pt;margin-top:70.8pt;width:434.1pt;height:3pt;z-index:251660288;mso-position-horizontal-relative:page;mso-position-vertical-relative:page" coordsize="55132,381" o:gfxdata="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">
               <v:shape id="Shape 2411" o:spid="_x0000_s1027" style="position:absolute;width:381;height:381;visibility:visible;mso-wrap-style:square;v-text-anchor:top" coordsize="38100,38100" o:gfxdata="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" path="m,l38100,r,38100l,38100,,e" fillcolor="#ac3ec1" stroked="f" strokeweight="0">
@@ -2388,7 +2909,7 @@
             </wp:anchor>
           </w:drawing>
         </mc:Choice>
-        <mc:Fallback>
+        <mc:Fallback xmlns:w16cex="http://schemas.microsoft.com/office/word/2018/wordml/cex" xmlns:w16="http://schemas.microsoft.com/office/word/2018/wordml" xmlns:w16sdtdh="http://schemas.microsoft.com/office/word/2020/wordml/sdtdatahash">
           <w:pict>
             <v:group w14:anchorId="6947D483" id="Group 2244" o:spid="_x0000_s1026" style="position:absolute;margin-left:0;margin-top:0;width:595.3pt;height:841.9pt;z-index:-251655168;mso-position-horizontal-relative:page;mso-position-vertical-relative:page" coordsize="75605,106923" o:gfxdata="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">
               <v:shape id="Shape 2417" o:spid="_x0000_s1027" style="position:absolute;width:75605;height:106923;visibility:visible;mso-wrap-style:square;v-text-anchor:top" coordsize="7560564,10692383" o:gfxdata="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" path="m,l7560564,r,10692383l,10692383,,e" fillcolor="#3a3a3a" stroked="f" strokeweight="0">
@@ -2406,7 +2927,7 @@
 </file>
 
 <file path=word/header3.xml><?xml version="1.0" encoding="utf-8"?>
-<w:hdr xmlns:wpc="http://schemas.microsoft.com/office/word/2010/wordprocessingCanvas" xmlns:cx="http://schemas.microsoft.com/office/drawing/2014/chartex" xmlns:cx1="http://schemas.microsoft.com/office/drawing/2015/9/8/chartex" xmlns:cx2="http://schemas.microsoft.com/office/drawing/2015/10/21/chartex" xmlns:cx3="http://schemas.microsoft.com/office/drawing/2016/5/9/chartex" xmlns:cx4="http://schemas.microsoft.com/office/drawing/2016/5/10/chartex" xmlns:cx5="http://schemas.microsoft.com/office/drawing/2016/5/11/chartex" xmlns:cx6="http://schemas.microsoft.com/office/drawing/2016/5/12/chartex" xmlns:cx7="http://schemas.microsoft.com/office/drawing/2016/5/13/chartex" xmlns:cx8="http://schemas.microsoft.com/office/drawing/2016/5/14/chartex" xmlns:mc="http://schemas.openxmlformats.org/markup-compatibility/2006" xmlns:aink="http://schemas.microsoft.com/office/drawing/2016/ink" xmlns:am3d="http://schemas.microsoft.com/office/drawing/2017/model3d" xmlns:o="urn:schemas-microsoft-com:office:office" xmlns:r="http://schemas.openxmlformats.org/officeDocument/2006/relationships" xmlns:m="http://schemas.openxmlformats.org/officeDocument/2006/math" xmlns:v="urn:schemas-microsoft-com:vml" xmlns:wp14="http://schemas.microsoft.com/office/word/2010/wordprocessingDrawing" xmlns:wp="http://schemas.openxmlformats.org/drawingml/2006/wordprocessingDrawing" xmlns:w10="urn:schemas-microsoft-com:office:word" xmlns:w="http://schemas.openxmlformats.org/wordprocessingml/2006/main" xmlns:w14="http://schemas.microsoft.com/office/word/2010/wordml" xmlns:w15="http://schemas.microsoft.com/office/word/2012/wordml" xmlns:w16cex="http://schemas.microsoft.com/office/word/2018/wordml/cex" xmlns:w16cid="http://schemas.microsoft.com/office/word/2016/wordml/cid" xmlns:w16="http://schemas.microsoft.com/office/word/2018/wordml" xmlns:w16sdtdh="http://schemas.microsoft.com/office/word/2020/wordml/sdtdatahash" xmlns:w16se="http://schemas.microsoft.com/office/word/2015/wordml/symex" xmlns:wpg="http://schemas.microsoft.com/office/word/2010/wordprocessingGroup" xmlns:wpi="http://schemas.microsoft.com/office/word/2010/wordprocessingInk" xmlns:wne="http://schemas.microsoft.com/office/word/2006/wordml" xmlns:wps="http://schemas.microsoft.com/office/word/2010/wordprocessingShape" mc:Ignorable="w14 w15 w16se w16cid w16 w16cex w16sdtdh wp14">
+<w:hdr xmlns:wpc="http://schemas.microsoft.com/office/word/2010/wordprocessingCanvas" xmlns:cx="http://schemas.microsoft.com/office/drawing/2014/chartex" xmlns:cx1="http://schemas.microsoft.com/office/drawing/2015/9/8/chartex" xmlns:cx2="http://schemas.microsoft.com/office/drawing/2015/10/21/chartex" xmlns:cx3="http://schemas.microsoft.com/office/drawing/2016/5/9/chartex" xmlns:cx4="http://schemas.microsoft.com/office/drawing/2016/5/10/chartex" xmlns:cx5="http://schemas.microsoft.com/office/drawing/2016/5/11/chartex" xmlns:cx6="http://schemas.microsoft.com/office/drawing/2016/5/12/chartex" xmlns:cx7="http://schemas.microsoft.com/office/drawing/2016/5/13/chartex" xmlns:cx8="http://schemas.microsoft.com/office/drawing/2016/5/14/chartex" xmlns:mc="http://schemas.openxmlformats.org/markup-compatibility/2006" xmlns:aink="http://schemas.microsoft.com/office/drawing/2016/ink" xmlns:am3d="http://schemas.microsoft.com/office/drawing/2017/model3d" xmlns:o="urn:schemas-microsoft-com:office:office" xmlns:r="http://schemas.openxmlformats.org/officeDocument/2006/relationships" xmlns:m="http://schemas.openxmlformats.org/officeDocument/2006/math" xmlns:v="urn:schemas-microsoft-com:vml" xmlns:wp14="http://schemas.microsoft.com/office/word/2010/wordprocessingDrawing" xmlns:wp="http://schemas.openxmlformats.org/drawingml/2006/wordprocessingDrawing" xmlns:w10="urn:schemas-microsoft-com:office:word" xmlns:w="http://schemas.openxmlformats.org/wordprocessingml/2006/main" xmlns:w14="http://schemas.microsoft.com/office/word/2010/wordml" xmlns:w15="http://schemas.microsoft.com/office/word/2012/wordml" xmlns:w16cid="http://schemas.microsoft.com/office/word/2016/wordml/cid" xmlns:w16se="http://schemas.microsoft.com/office/word/2015/wordml/symex" xmlns:wpg="http://schemas.microsoft.com/office/word/2010/wordprocessingGroup" xmlns:wpi="http://schemas.microsoft.com/office/word/2010/wordprocessingInk" xmlns:wne="http://schemas.microsoft.com/office/word/2006/wordml" xmlns:wps="http://schemas.microsoft.com/office/word/2010/wordprocessingShape" mc:Ignorable="w14 w15 w16se w16cid wp14">
   <w:p>
     <w:r>
       <w:rPr>
@@ -2502,7 +3023,7 @@
             </wp:anchor>
           </w:drawing>
         </mc:Choice>
-        <mc:Fallback>
+        <mc:Fallback xmlns:w16cex="http://schemas.microsoft.com/office/word/2018/wordml/cex" xmlns:w16="http://schemas.microsoft.com/office/word/2018/wordml" xmlns:w16sdtdh="http://schemas.microsoft.com/office/word/2020/wordml/sdtdatahash">
           <w:pict>
             <v:group w14:anchorId="70D22327" id="Group 2234" o:spid="_x0000_s1026" style="position:absolute;margin-left:0;margin-top:0;width:595.3pt;height:841.9pt;z-index:-251654144;mso-position-horizontal-relative:page;mso-position-vertical-relative:page" coordsize="75605,106923" o:gfxdata="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">
               <v:shape id="Shape 2409" o:spid="_x0000_s1027" style="position:absolute;width:75605;height:106923;visibility:visible;mso-wrap-style:square;v-text-anchor:top" coordsize="7560564,10692383" o:gfxdata="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" path="m,l7560564,r,10692383l,10692383,,e" fillcolor="#3a3a3a" stroked="f" strokeweight="0">
@@ -2520,7 +3041,7 @@
 </file>
 
 <file path=word/styles.xml><?xml version="1.0" encoding="utf-8"?>
-<w:styles xmlns:mc="http://schemas.openxmlformats.org/markup-compatibility/2006" xmlns:r="http://schemas.openxmlformats.org/officeDocument/2006/relationships" xmlns:w="http://schemas.openxmlformats.org/wordprocessingml/2006/main" xmlns:w14="http://schemas.microsoft.com/office/word/2010/wordml" xmlns:w15="http://schemas.microsoft.com/office/word/2012/wordml" xmlns:w16cex="http://schemas.microsoft.com/office/word/2018/wordml/cex" xmlns:w16cid="http://schemas.microsoft.com/office/word/2016/wordml/cid" xmlns:w16="http://schemas.microsoft.com/office/word/2018/wordml" xmlns:w16sdtdh="http://schemas.microsoft.com/office/word/2020/wordml/sdtdatahash" xmlns:w16se="http://schemas.microsoft.com/office/word/2015/wordml/symex" mc:Ignorable="w14 w15 w16se w16cid w16 w16cex w16sdtdh">
+<w:styles xmlns:mc="http://schemas.openxmlformats.org/markup-compatibility/2006" xmlns:r="http://schemas.openxmlformats.org/officeDocument/2006/relationships" xmlns:w="http://schemas.openxmlformats.org/wordprocessingml/2006/main" xmlns:w14="http://schemas.microsoft.com/office/word/2010/wordml" xmlns:w15="http://schemas.microsoft.com/office/word/2012/wordml" xmlns:w16cid="http://schemas.microsoft.com/office/word/2016/wordml/cid" xmlns:w16se="http://schemas.microsoft.com/office/word/2015/wordml/symex" mc:Ignorable="w14 w15 w16se w16cid">
   <w:docDefaults>
     <w:rPrDefault>
       <w:rPr>
@@ -2536,7 +3057,7 @@
       </w:pPr>
     </w:pPrDefault>
   </w:docDefaults>
-  <w:latentStyles w:defLockedState="0" w:defUIPriority="99" w:defSemiHidden="0" w:defUnhideWhenUsed="0" w:defQFormat="0" w:count="376">
+  <w:latentStyles w:defLockedState="0" w:defUIPriority="99" w:defSemiHidden="0" w:defUnhideWhenUsed="0" w:defQFormat="0" w:count="375">
     <w:lsdException w:name="Normal" w:uiPriority="0" w:qFormat="1"/>
     <w:lsdException w:name="heading 1" w:uiPriority="9" w:qFormat="1"/>
     <w:lsdException w:name="heading 2" w:semiHidden="1" w:uiPriority="9" w:unhideWhenUsed="1" w:qFormat="1"/>
@@ -2912,7 +3433,6 @@
     <w:lsdException w:name="Smart Hyperlink" w:semiHidden="1" w:unhideWhenUsed="1"/>
     <w:lsdException w:name="Hashtag" w:semiHidden="1" w:unhideWhenUsed="1"/>
     <w:lsdException w:name="Unresolved Mention" w:semiHidden="1" w:unhideWhenUsed="1"/>
-    <w:lsdException w:name="Smart Link" w:semiHidden="1" w:unhideWhenUsed="1"/>
   </w:latentStyles>
   <w:style w:type="paragraph" w:default="1" w:styleId="Normal">
     <w:name w:val="Normal"/>
@@ -3017,6 +3537,7 @@
   <w:style w:type="paragraph" w:styleId="ndice1">
     <w:name w:val="toc 1"/>
     <w:hidden/>
+    <w:uiPriority w:val="39"/>
     <w:pPr>
       <w:spacing w:after="112"/>
       <w:ind w:left="25" w:right="54" w:hanging="10"/>
@@ -3030,6 +3551,7 @@
   <w:style w:type="paragraph" w:styleId="ndice2">
     <w:name w:val="toc 2"/>
     <w:hidden/>
+    <w:uiPriority w:val="39"/>
     <w:pPr>
       <w:spacing w:after="111"/>
       <w:ind w:left="209" w:right="69" w:hanging="10"/>
@@ -3039,6 +3561,17 @@
       <w:rFonts w:ascii="Calibri" w:eastAsia="Calibri" w:hAnsi="Calibri" w:cs="Calibri"/>
       <w:color w:val="FFFFFF"/>
       <w:sz w:val="20"/>
+    </w:rPr>
+  </w:style>
+  <w:style w:type="character" w:styleId="Hiperligao">
+    <w:name w:val="Hyperlink"/>
+    <w:basedOn w:val="Tipodeletrapredefinidodopargrafo"/>
+    <w:uiPriority w:val="99"/>
+    <w:unhideWhenUsed/>
+    <w:rsid w:val="008C2F00"/>
+    <w:rPr>
+      <w:color w:val="0563C1" w:themeColor="hyperlink"/>
+      <w:u w:val="single"/>
     </w:rPr>
   </w:style>
 </w:styles>
@@ -3344,7 +3877,7 @@
 </file>
 
 <file path=customXml/itemProps1.xml><?xml version="1.0" encoding="utf-8"?>
-<ds:datastoreItem xmlns:ds="http://schemas.openxmlformats.org/officeDocument/2006/customXml" ds:itemID="{B3EBA398-6A65-4271-A7C1-B1F1DA12535C}">
+<ds:datastoreItem xmlns:ds="http://schemas.openxmlformats.org/officeDocument/2006/customXml" ds:itemID="{F1BA9837-17BB-41E1-AB58-141336A8154C}">
   <ds:schemaRefs>
     <ds:schemaRef ds:uri="http://schemas.openxmlformats.org/officeDocument/2006/bibliography"/>
   </ds:schemaRefs>

</xml_diff>